<commit_message>
changement api gouv pour insee
</commit_message>
<xml_diff>
--- a/Descriptif du projet fin étude Data Science.docx
+++ b/Descriptif du projet fin étude Data Science.docx
@@ -14,7 +14,13 @@
     <w:p/>
     <w:p>
       <w:r>
-        <w:t>Création d’une base de données POSTGRE afin de conserver les données chargées depuis l’API du gouvernement sur les entreprises.</w:t>
+        <w:t xml:space="preserve">Création d’une base de données </w:t>
+      </w:r>
+      <w:r>
+        <w:t>MYSQL</w:t>
+      </w:r>
+      <w:r>
+        <w:t xml:space="preserve"> afin de conserver les données chargées depuis l’API du gouvernement sur les entreprises.</w:t>
       </w:r>
     </w:p>
     <w:p>
@@ -358,7 +364,25 @@
       </w:r>
       <w:proofErr w:type="spellEnd"/>
       <w:proofErr w:type="gramEnd"/>
-    </w:p>
+      <w:r>
+        <w:t xml:space="preserve"> (in siège)</w:t>
+      </w:r>
+    </w:p>
+    <w:p/>
+    <w:p>
+      <w:r>
+        <w:t xml:space="preserve">Mémo sur la donnée </w:t>
+      </w:r>
+      <w:proofErr w:type="spellStart"/>
+      <w:r>
+        <w:t>tranche_effectif_salarie</w:t>
+      </w:r>
+      <w:proofErr w:type="spellEnd"/>
+      <w:r>
+        <w:t> : ce sont des catégories pas un nombre de salarié précis.</w:t>
+      </w:r>
+    </w:p>
+    <w:p/>
     <w:sectPr>
       <w:pgSz w:w="11906" w:h="16838"/>
       <w:pgMar w:top="1417" w:right="1417" w:bottom="1417" w:left="1417" w:header="708" w:footer="708" w:gutter="0"/>
@@ -1092,6 +1116,7 @@
   <w:style w:type="character" w:default="1" w:styleId="Policepardfaut">
     <w:name w:val="Default Paragraph Font"/>
     <w:uiPriority w:val="1"/>
+    <w:semiHidden/>
     <w:unhideWhenUsed/>
   </w:style>
   <w:style w:type="table" w:default="1" w:styleId="TableauNormal">

</xml_diff>